<commit_message>
Update tests and add test script run_tests.sh
</commit_message>
<xml_diff>
--- a/Tests/testdocx.docx
+++ b/Tests/testdocx.docx
@@ -1,6 +1,7 @@
 
 <file path=word/document.xml><?xml version="1.0" encoding="utf-8"?>
 <w:document xmlns:o="urn:schemas-microsoft-com:office:office" xmlns:r="http://schemas.openxmlformats.org/officeDocument/2006/relationships" xmlns:v="urn:schemas-microsoft-com:vml" xmlns:w="http://schemas.openxmlformats.org/wordprocessingml/2006/main" xmlns:w10="urn:schemas-microsoft-com:office:word" xmlns:wp="http://schemas.openxmlformats.org/drawingml/2006/wordprocessingDrawing" xmlns:wps="http://schemas.microsoft.com/office/word/2010/wordprocessingShape" xmlns:wpg="http://schemas.microsoft.com/office/word/2010/wordprocessingGroup" xmlns:mc="http://schemas.openxmlformats.org/markup-compatibility/2006" xmlns:wp14="http://schemas.microsoft.com/office/word/2010/wordprocessingDrawing" xmlns:w14="http://schemas.microsoft.com/office/word/2010/wordml" mc:Ignorable="w14 wp14">
+  <w:background w:color="FFFFFF"/>
   <w:body>
     <w:p>
       <w:pPr>
@@ -10,7 +11,7 @@
       <w:r>
         <w:rPr/>
         <w:drawing>
-          <wp:anchor behindDoc="0" distT="0" distB="0" distL="0" distR="0" simplePos="0" locked="0" layoutInCell="1" allowOverlap="1" relativeHeight="2">
+          <wp:anchor behindDoc="0" distT="0" distB="0" distL="0" distR="0" simplePos="0" locked="0" layoutInCell="1" allowOverlap="1" relativeHeight="3">
             <wp:simplePos x="0" y="0"/>
             <wp:positionH relativeFrom="column">
               <wp:align>center</wp:align>
@@ -18,7 +19,7 @@
             <wp:positionV relativeFrom="paragraph">
               <wp:posOffset>635</wp:posOffset>
             </wp:positionV>
-            <wp:extent cx="6332220" cy="4749165"/>
+            <wp:extent cx="6332220" cy="4219575"/>
             <wp:effectExtent l="0" t="0" r="0" b="0"/>
             <wp:wrapSquare wrapText="largest"/>
             <wp:docPr id="1" name="Image1" descr=""/>
@@ -43,7 +44,7 @@
                   <pic:spPr bwMode="auto">
                     <a:xfrm>
                       <a:off x="0" y="0"/>
-                      <a:ext cx="6332220" cy="4749165"/>
+                      <a:ext cx="6332220" cy="4219575"/>
                     </a:xfrm>
                     <a:prstGeom prst="rect">
                       <a:avLst/>
@@ -76,7 +77,20 @@
         <w:rPr>
           <w:rtl w:val="true"/>
         </w:rPr>
-        <w:t>זאת בדיקה</w:t>
+        <w:t>זאת</w:t>
+      </w:r>
+      <w:r>
+        <w:rPr>
+          <w:rFonts w:eastAsia="DejaVu Serif" w:cs="DejaVu Serif"/>
+          <w:rtl w:val="true"/>
+        </w:rPr>
+        <w:t xml:space="preserve"> </w:t>
+      </w:r>
+      <w:r>
+        <w:rPr>
+          <w:rtl w:val="true"/>
+        </w:rPr>
+        <w:t>בדיקה</w:t>
       </w:r>
     </w:p>
     <w:p>
@@ -132,22 +146,31 @@
           <w:color w:val="F37B70"/>
           <w:highlight w:val="darkMagenta"/>
         </w:rPr>
+        <w:t>Lorem Ipsum</w:t>
+      </w:r>
+    </w:p>
+    <w:p>
+      <w:pPr>
+        <w:pStyle w:val="TextBody"/>
+        <w:rPr>
+          <w:color w:val="auto"/>
+        </w:rPr>
+      </w:pPr>
+      <w:r>
+        <w:rPr>
+          <w:color w:val="auto"/>
+        </w:rPr>
+        <w:t>"Lorem ipsum dolor sit amet, consectetur adipiscing elit, sed do eiusmod tempor incididunt ut labore et dolore magna aliqua. Ut enim ad minim veniam, quis nostrud exercitation ullamco laboris nisi ut aliquip ex ea commodo consequat. Duis aute irure dolor in reprehenderit in voluptate velit esse cillum dolore eu fugiat nulla pariatur. Excepteur sint occaecat cupidatat non proident, sunt in culpa qui officia deserunt mollit anim id est laborum."</w:t>
       </w:r>
     </w:p>
     <w:p>
       <w:pPr>
         <w:pStyle w:val="TextBody"/>
         <w:spacing w:before="0" w:after="140"/>
-        <w:rPr>
-          <w:color w:val="F37B70"/>
-          <w:highlight w:val="darkMagenta"/>
-        </w:rPr>
-      </w:pPr>
-      <w:r>
-        <w:rPr>
-          <w:color w:val="F37B70"/>
-          <w:highlight w:val="darkMagenta"/>
-        </w:rPr>
+        <w:rPr/>
+      </w:pPr>
+      <w:r>
+        <w:rPr/>
         <w:drawing>
           <wp:inline distT="0" distB="0" distL="0" distR="0">
             <wp:extent cx="5759450" cy="3239770"/>
@@ -170,6 +193,7 @@
       <w:pgNumType w:fmt="decimal"/>
       <w:formProt w:val="false"/>
       <w:textDirection w:val="lrTb"/>
+      <w:docGrid w:type="default" w:linePitch="100" w:charSpace="0"/>
     </w:sectPr>
   </w:body>
 </w:document>
@@ -181,16 +205,12 @@
     <w:rPrDefault>
       <w:rPr>
         <w:rFonts w:ascii="DejaVu Serif" w:hAnsi="DejaVu Serif" w:eastAsia="Noto Sans CJK JP Regular" w:cs="Miriam CLM"/>
-        <w:kern w:val="2"/>
-        <w:sz w:val="24"/>
         <w:szCs w:val="24"/>
         <w:lang w:val="en-GB" w:eastAsia="zh-CN" w:bidi="he-IL"/>
       </w:rPr>
     </w:rPrDefault>
     <w:pPrDefault>
-      <w:pPr>
-        <w:widowControl/>
-      </w:pPr>
+      <w:pPr/>
     </w:pPrDefault>
   </w:docDefaults>
   <w:style w:type="paragraph" w:styleId="Normal">
@@ -198,10 +218,13 @@
     <w:qFormat/>
     <w:pPr>
       <w:widowControl/>
+      <w:suppressAutoHyphens w:val="true"/>
+      <w:bidi w:val="0"/>
+      <w:jc w:val="left"/>
     </w:pPr>
     <w:rPr>
       <w:rFonts w:ascii="DejaVu Serif" w:hAnsi="DejaVu Serif" w:eastAsia="Noto Sans CJK JP Regular" w:cs="Miriam CLM"/>
-      <w:color w:val="auto"/>
+      <w:color w:val="00000A"/>
       <w:kern w:val="2"/>
       <w:sz w:val="24"/>
       <w:szCs w:val="24"/>
@@ -318,6 +341,7 @@
           </c:spPr>
           <c:invertIfNegative val="0"/>
           <c:dLbls>
+            <c:dLblPos val="outEnd"/>
             <c:showLegendKey val="0"/>
             <c:showVal val="0"/>
             <c:showCatName val="0"/>
@@ -391,6 +415,7 @@
           </c:spPr>
           <c:invertIfNegative val="0"/>
           <c:dLbls>
+            <c:dLblPos val="outEnd"/>
             <c:showLegendKey val="0"/>
             <c:showVal val="0"/>
             <c:showCatName val="0"/>
@@ -464,6 +489,7 @@
           </c:spPr>
           <c:invertIfNegative val="0"/>
           <c:dLbls>
+            <c:dLblPos val="outEnd"/>
             <c:showLegendKey val="0"/>
             <c:showVal val="0"/>
             <c:showCatName val="0"/>
@@ -515,11 +541,11 @@
         </c:ser>
         <c:gapWidth val="100"/>
         <c:overlap val="0"/>
-        <c:axId val="95275097"/>
-        <c:axId val="80624028"/>
+        <c:axId val="29882363"/>
+        <c:axId val="34161917"/>
       </c:barChart>
       <c:catAx>
-        <c:axId val="95275097"/>
+        <c:axId val="29882363"/>
         <c:scaling>
           <c:orientation val="minMax"/>
         </c:scaling>
@@ -541,19 +567,22 @@
           <a:p>
             <a:pPr>
               <a:defRPr b="0" sz="1000" spc="-1" strike="noStrike">
+                <a:solidFill>
+                  <a:srgbClr val="000000"/>
+                </a:solidFill>
                 <a:latin typeface="DejaVu Sans"/>
               </a:defRPr>
             </a:pPr>
           </a:p>
         </c:txPr>
-        <c:crossAx val="80624028"/>
+        <c:crossAx val="34161917"/>
         <c:crosses val="autoZero"/>
         <c:auto val="1"/>
         <c:lblAlgn val="ctr"/>
         <c:lblOffset val="100"/>
       </c:catAx>
       <c:valAx>
-        <c:axId val="80624028"/>
+        <c:axId val="34161917"/>
         <c:scaling>
           <c:orientation val="minMax"/>
         </c:scaling>
@@ -568,7 +597,7 @@
             </a:ln>
           </c:spPr>
         </c:majorGridlines>
-        <c:numFmt formatCode="General" sourceLinked="1"/>
+        <c:numFmt formatCode="General" sourceLinked="0"/>
         <c:majorTickMark val="out"/>
         <c:minorTickMark val="none"/>
         <c:tickLblPos val="nextTo"/>
@@ -584,12 +613,15 @@
           <a:p>
             <a:pPr>
               <a:defRPr b="0" sz="1000" spc="-1" strike="noStrike">
+                <a:solidFill>
+                  <a:srgbClr val="000000"/>
+                </a:solidFill>
                 <a:latin typeface="DejaVu Sans"/>
               </a:defRPr>
             </a:pPr>
           </a:p>
         </c:txPr>
-        <c:crossAx val="95275097"/>
+        <c:crossAx val="29882363"/>
         <c:crosses val="autoZero"/>
       </c:valAx>
       <c:spPr>

</xml_diff>